<commit_message>
added funtionality for login
</commit_message>
<xml_diff>
--- a/documentation/Probe IPA Dokumentatilon.docx
+++ b/documentation/Probe IPA Dokumentatilon.docx
@@ -17,7 +17,10 @@
       </w:sdtPr>
       <w:sdtEndPr>
         <w:rPr>
-          <w:sz w:val="22"/>
+          <w:rFonts w:asciiTheme="majorHAnsi" w:eastAsiaTheme="majorEastAsia" w:hAnsiTheme="majorHAnsi" w:cstheme="majorBidi"/>
+          <w:color w:val="2F5496" w:themeColor="accent1" w:themeShade="BF"/>
+          <w:sz w:val="32"/>
+          <w:szCs w:val="32"/>
         </w:rPr>
       </w:sdtEndPr>
       <w:sdtContent>
@@ -32,6 +35,9 @@
         </w:p>
         <w:p>
           <w:r>
+            <w:rPr>
+              <w:noProof/>
+            </w:rPr>
             <mc:AlternateContent>
               <mc:Choice Requires="wps">
                 <w:drawing>
@@ -294,6 +300,7 @@
           </w:r>
           <w:r>
             <w:rPr>
+              <w:noProof/>
               <w:color w:val="4472C4" w:themeColor="accent1"/>
               <w:sz w:val="36"/>
               <w:szCs w:val="36"/>
@@ -801,7 +808,7 @@
                   </wp:anchor>
                 </w:drawing>
               </mc:Choice>
-              <mc:Fallback xmlns="">
+              <mc:Fallback>
                 <w:pict>
                   <v:group w14:anchorId="1F96A934" id="Group 2" o:spid="_x0000_s1026" style="position:absolute;margin-left:0;margin-top:0;width:432.65pt;height:448.55pt;z-index:-251656192;mso-width-percent:706;mso-height-percent:566;mso-left-percent:220;mso-top-percent:300;mso-position-horizontal-relative:page;mso-position-vertical-relative:page;mso-width-percent:706;mso-height-percent:566;mso-left-percent:220;mso-top-percent:300" coordsize="43291,44910" o:gfxdata="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">
                     <o:lock v:ext="edit" aspectratio="t"/>
@@ -827,6 +834,9 @@
             </mc:AlternateContent>
           </w:r>
           <w:r>
+            <w:rPr>
+              <w:noProof/>
+            </w:rPr>
             <mc:AlternateContent>
               <mc:Choice Requires="wps">
                 <w:drawing>
@@ -1052,6 +1062,9 @@
           </w:r>
         </w:p>
         <w:p>
+          <w:pPr>
+            <w:pStyle w:val="berschrift1"/>
+          </w:pPr>
           <w:r>
             <w:br w:type="page"/>
           </w:r>
@@ -1065,7 +1078,6 @@
           <w:color w:val="auto"/>
           <w:sz w:val="22"/>
           <w:szCs w:val="22"/>
-          <w:lang w:val="de-CH"/>
         </w:rPr>
         <w:id w:val="-1074432886"/>
         <w:docPartObj>
@@ -1077,20 +1089,15 @@
         <w:rPr>
           <w:b/>
           <w:bCs/>
+          <w:sz w:val="24"/>
         </w:rPr>
       </w:sdtEndPr>
       <w:sdtContent>
         <w:p>
           <w:pPr>
-            <w:pStyle w:val="Inhaltsverzeichnisberschrift"/>
-            <w:rPr>
-              <w:lang w:val="de-CH"/>
-            </w:rPr>
+            <w:pStyle w:val="berschrift1"/>
           </w:pPr>
           <w:r>
-            <w:rPr>
-              <w:lang w:val="de-CH"/>
-            </w:rPr>
             <w:t>Contents</w:t>
           </w:r>
         </w:p>
@@ -1386,9 +1393,6 @@
         <w:p>
           <w:pPr>
             <w:pStyle w:val="Verzeichnis3"/>
-            <w:tabs>
-              <w:tab w:val="right" w:leader="dot" w:pos="9016"/>
-            </w:tabs>
             <w:rPr>
               <w:rFonts w:eastAsiaTheme="minorEastAsia"/>
               <w:noProof/>
@@ -1456,9 +1460,6 @@
         <w:p>
           <w:pPr>
             <w:pStyle w:val="Verzeichnis3"/>
-            <w:tabs>
-              <w:tab w:val="right" w:leader="dot" w:pos="9016"/>
-            </w:tabs>
             <w:rPr>
               <w:rFonts w:eastAsiaTheme="minorEastAsia"/>
               <w:noProof/>
@@ -1526,9 +1527,6 @@
         <w:p>
           <w:pPr>
             <w:pStyle w:val="Verzeichnis3"/>
-            <w:tabs>
-              <w:tab w:val="right" w:leader="dot" w:pos="9016"/>
-            </w:tabs>
             <w:rPr>
               <w:rFonts w:eastAsiaTheme="minorEastAsia"/>
               <w:noProof/>
@@ -1596,9 +1594,6 @@
         <w:p>
           <w:pPr>
             <w:pStyle w:val="Verzeichnis3"/>
-            <w:tabs>
-              <w:tab w:val="right" w:leader="dot" w:pos="9016"/>
-            </w:tabs>
             <w:rPr>
               <w:rFonts w:eastAsiaTheme="minorEastAsia"/>
               <w:noProof/>
@@ -1666,9 +1661,6 @@
         <w:p>
           <w:pPr>
             <w:pStyle w:val="Verzeichnis3"/>
-            <w:tabs>
-              <w:tab w:val="right" w:leader="dot" w:pos="9016"/>
-            </w:tabs>
             <w:rPr>
               <w:rFonts w:eastAsiaTheme="minorEastAsia"/>
               <w:noProof/>
@@ -1736,9 +1728,6 @@
         <w:p>
           <w:pPr>
             <w:pStyle w:val="Verzeichnis3"/>
-            <w:tabs>
-              <w:tab w:val="right" w:leader="dot" w:pos="9016"/>
-            </w:tabs>
             <w:rPr>
               <w:rFonts w:eastAsiaTheme="minorEastAsia"/>
               <w:noProof/>
@@ -1876,9 +1865,6 @@
         <w:p>
           <w:pPr>
             <w:pStyle w:val="Verzeichnis3"/>
-            <w:tabs>
-              <w:tab w:val="right" w:leader="dot" w:pos="9016"/>
-            </w:tabs>
             <w:rPr>
               <w:rFonts w:eastAsiaTheme="minorEastAsia"/>
               <w:noProof/>
@@ -1946,9 +1932,6 @@
         <w:p>
           <w:pPr>
             <w:pStyle w:val="Verzeichnis3"/>
-            <w:tabs>
-              <w:tab w:val="right" w:leader="dot" w:pos="9016"/>
-            </w:tabs>
             <w:rPr>
               <w:rFonts w:eastAsiaTheme="minorEastAsia"/>
               <w:noProof/>
@@ -2226,9 +2209,6 @@
         <w:p>
           <w:pPr>
             <w:pStyle w:val="Verzeichnis3"/>
-            <w:tabs>
-              <w:tab w:val="right" w:leader="dot" w:pos="9016"/>
-            </w:tabs>
             <w:rPr>
               <w:rFonts w:eastAsiaTheme="minorEastAsia"/>
               <w:noProof/>
@@ -2296,9 +2276,6 @@
         <w:p>
           <w:pPr>
             <w:pStyle w:val="Verzeichnis3"/>
-            <w:tabs>
-              <w:tab w:val="right" w:leader="dot" w:pos="9016"/>
-            </w:tabs>
             <w:rPr>
               <w:rFonts w:eastAsiaTheme="minorEastAsia"/>
               <w:noProof/>
@@ -2436,9 +2413,6 @@
         <w:p>
           <w:pPr>
             <w:pStyle w:val="Verzeichnis3"/>
-            <w:tabs>
-              <w:tab w:val="right" w:leader="dot" w:pos="9016"/>
-            </w:tabs>
             <w:rPr>
               <w:rFonts w:eastAsiaTheme="minorEastAsia"/>
               <w:noProof/>
@@ -2576,9 +2550,6 @@
         <w:p>
           <w:pPr>
             <w:pStyle w:val="Verzeichnis3"/>
-            <w:tabs>
-              <w:tab w:val="right" w:leader="dot" w:pos="9016"/>
-            </w:tabs>
             <w:rPr>
               <w:rFonts w:eastAsiaTheme="minorEastAsia"/>
               <w:noProof/>
@@ -2646,9 +2617,6 @@
         <w:p>
           <w:pPr>
             <w:pStyle w:val="Verzeichnis3"/>
-            <w:tabs>
-              <w:tab w:val="right" w:leader="dot" w:pos="9016"/>
-            </w:tabs>
             <w:rPr>
               <w:rFonts w:eastAsiaTheme="minorEastAsia"/>
               <w:noProof/>
@@ -2786,9 +2754,6 @@
         <w:p>
           <w:pPr>
             <w:pStyle w:val="Verzeichnis3"/>
-            <w:tabs>
-              <w:tab w:val="right" w:leader="dot" w:pos="9016"/>
-            </w:tabs>
             <w:rPr>
               <w:rFonts w:eastAsiaTheme="minorEastAsia"/>
               <w:noProof/>
@@ -2856,9 +2821,6 @@
         <w:p>
           <w:pPr>
             <w:pStyle w:val="Verzeichnis3"/>
-            <w:tabs>
-              <w:tab w:val="right" w:leader="dot" w:pos="9016"/>
-            </w:tabs>
             <w:rPr>
               <w:rFonts w:eastAsiaTheme="minorEastAsia"/>
               <w:noProof/>
@@ -2926,9 +2888,6 @@
         <w:p>
           <w:pPr>
             <w:pStyle w:val="Verzeichnis3"/>
-            <w:tabs>
-              <w:tab w:val="right" w:leader="dot" w:pos="9016"/>
-            </w:tabs>
             <w:rPr>
               <w:rFonts w:eastAsiaTheme="minorEastAsia"/>
               <w:noProof/>
@@ -3136,9 +3095,6 @@
         <w:p>
           <w:pPr>
             <w:pStyle w:val="Verzeichnis3"/>
-            <w:tabs>
-              <w:tab w:val="right" w:leader="dot" w:pos="9016"/>
-            </w:tabs>
             <w:rPr>
               <w:rFonts w:eastAsiaTheme="minorEastAsia"/>
               <w:noProof/>
@@ -3276,9 +3232,6 @@
         <w:p>
           <w:pPr>
             <w:pStyle w:val="Verzeichnis3"/>
-            <w:tabs>
-              <w:tab w:val="right" w:leader="dot" w:pos="9016"/>
-            </w:tabs>
             <w:rPr>
               <w:rFonts w:eastAsiaTheme="minorEastAsia"/>
               <w:noProof/>
@@ -3346,9 +3299,6 @@
         <w:p>
           <w:pPr>
             <w:pStyle w:val="Verzeichnis3"/>
-            <w:tabs>
-              <w:tab w:val="right" w:leader="dot" w:pos="9016"/>
-            </w:tabs>
             <w:rPr>
               <w:rFonts w:eastAsiaTheme="minorEastAsia"/>
               <w:noProof/>
@@ -3416,9 +3366,6 @@
         <w:p>
           <w:pPr>
             <w:pStyle w:val="Verzeichnis3"/>
-            <w:tabs>
-              <w:tab w:val="right" w:leader="dot" w:pos="9016"/>
-            </w:tabs>
             <w:rPr>
               <w:rFonts w:eastAsiaTheme="minorEastAsia"/>
               <w:noProof/>
@@ -3486,9 +3433,6 @@
         <w:p>
           <w:pPr>
             <w:pStyle w:val="Verzeichnis3"/>
-            <w:tabs>
-              <w:tab w:val="right" w:leader="dot" w:pos="9016"/>
-            </w:tabs>
             <w:rPr>
               <w:rFonts w:eastAsiaTheme="minorEastAsia"/>
               <w:noProof/>
@@ -3556,9 +3500,6 @@
         <w:p>
           <w:pPr>
             <w:pStyle w:val="Verzeichnis3"/>
-            <w:tabs>
-              <w:tab w:val="right" w:leader="dot" w:pos="9016"/>
-            </w:tabs>
             <w:rPr>
               <w:rFonts w:eastAsiaTheme="minorEastAsia"/>
               <w:noProof/>
@@ -4267,6 +4208,7 @@
       </w:pPr>
       <w:bookmarkStart w:id="7" w:name="_Toc130391885"/>
       <w:r>
+        <w:lastRenderedPageBreak/>
         <w:t>Nicht-Funktionale Anforderungen</w:t>
       </w:r>
       <w:bookmarkEnd w:id="7"/>
@@ -4822,6 +4764,7 @@
                 <w:color w:val="949EAA"/>
                 <w:u w:val="single"/>
               </w:rPr>
+              <w:lastRenderedPageBreak/>
               <w:t>Gütestufe 3</w:t>
             </w:r>
           </w:p>
@@ -4948,7 +4891,6 @@
                 <w:color w:val="949EAA"/>
                 <w:u w:val="single"/>
               </w:rPr>
-              <w:lastRenderedPageBreak/>
               <w:t>Gütestufe 1</w:t>
             </w:r>
           </w:p>
@@ -5134,8 +5076,8 @@
         <w:tblLook w:val="04A0" w:firstRow="1" w:lastRow="0" w:firstColumn="1" w:lastColumn="0" w:noHBand="0" w:noVBand="1"/>
       </w:tblPr>
       <w:tblGrid>
-        <w:gridCol w:w="4468"/>
-        <w:gridCol w:w="4548"/>
+        <w:gridCol w:w="4461"/>
+        <w:gridCol w:w="4555"/>
       </w:tblGrid>
       <w:tr>
         <w:tc>
@@ -5401,7 +5343,11 @@
               <w:pStyle w:val="Textkrper"/>
             </w:pPr>
             <w:r>
-              <w:t xml:space="preserve">Eingaben werden plausibilisiert, aber bei Fehlern oder fehlenden Eingaben sind die bisher gemachten Eingaben verloren oder die fehlerhaften Eingaben werden trotzdem </w:t>
+              <w:t xml:space="preserve">Eingaben werden plausibilisiert, aber bei Fehlern oder fehlenden Eingaben sind die bisher gemachten Eingaben </w:t>
+            </w:r>
+            <w:r>
+              <w:lastRenderedPageBreak/>
+              <w:t xml:space="preserve">verloren oder die fehlerhaften Eingaben werden trotzdem </w:t>
             </w:r>
             <w:proofErr w:type="spellStart"/>
             <w:proofErr w:type="gramStart"/>
@@ -5444,6 +5390,7 @@
               <w:pStyle w:val="Textkrper"/>
             </w:pPr>
             <w:r>
+              <w:lastRenderedPageBreak/>
               <w:t>Es findet keine Plausibilisierung statt.</w:t>
             </w:r>
           </w:p>
@@ -5563,7 +5510,6 @@
         </w:numPr>
       </w:pPr>
       <w:r>
-        <w:lastRenderedPageBreak/>
         <w:t>Serverseitiges Webframework</w:t>
       </w:r>
     </w:p>
@@ -5875,6 +5821,7 @@
           </w:tcPr>
           <w:p>
             <w:r>
+              <w:lastRenderedPageBreak/>
               <w:t>22.03.2023</w:t>
             </w:r>
           </w:p>
@@ -5919,7 +5866,6 @@
         <w:rPr>
           <w:rFonts w:asciiTheme="majorHAnsi" w:eastAsiaTheme="majorEastAsia" w:hAnsiTheme="majorHAnsi" w:cstheme="majorBidi"/>
           <w:color w:val="1F3763" w:themeColor="accent1" w:themeShade="7F"/>
-          <w:sz w:val="24"/>
           <w:szCs w:val="24"/>
         </w:rPr>
       </w:pPr>
@@ -5968,7 +5914,6 @@
         <w:rPr>
           <w:b/>
           <w:bCs/>
-          <w:sz w:val="24"/>
           <w:szCs w:val="24"/>
         </w:rPr>
       </w:pPr>
@@ -5976,7 +5921,6 @@
         <w:rPr>
           <w:b/>
           <w:bCs/>
-          <w:sz w:val="24"/>
           <w:szCs w:val="24"/>
         </w:rPr>
         <w:t>14.03.23</w:t>
@@ -6331,7 +6275,6 @@
         <w:rPr>
           <w:b/>
           <w:bCs/>
-          <w:sz w:val="24"/>
           <w:szCs w:val="24"/>
         </w:rPr>
       </w:pPr>
@@ -6341,7 +6284,6 @@
         <w:rPr>
           <w:b/>
           <w:bCs/>
-          <w:sz w:val="24"/>
           <w:szCs w:val="24"/>
         </w:rPr>
       </w:pPr>
@@ -6349,7 +6291,6 @@
         <w:rPr>
           <w:b/>
           <w:bCs/>
-          <w:sz w:val="24"/>
           <w:szCs w:val="24"/>
         </w:rPr>
         <w:br w:type="page"/>
@@ -6360,7 +6301,6 @@
         <w:rPr>
           <w:b/>
           <w:bCs/>
-          <w:sz w:val="24"/>
           <w:szCs w:val="24"/>
         </w:rPr>
       </w:pPr>
@@ -6368,7 +6308,6 @@
         <w:rPr>
           <w:b/>
           <w:bCs/>
-          <w:sz w:val="24"/>
           <w:szCs w:val="24"/>
         </w:rPr>
         <w:lastRenderedPageBreak/>
@@ -6758,7 +6697,11 @@
           </w:tcPr>
           <w:p>
             <w:r>
-              <w:t xml:space="preserve">Alles in allem bin ich noch gut in der Zeit. Ich konnte meine Projektumgebung einrichten und meine Datenbank erstellen. Jedoch muss ich mein Testkonzept noch nachholen, da dies noch fehlt. </w:t>
+              <w:t xml:space="preserve">Alles in allem bin ich noch gut in der Zeit. Ich konnte meine Projektumgebung einrichten und meine Datenbank erstellen. </w:t>
+            </w:r>
+            <w:r>
+              <w:lastRenderedPageBreak/>
+              <w:t xml:space="preserve">Jedoch muss ich mein Testkonzept noch nachholen, da dies noch fehlt. </w:t>
             </w:r>
           </w:p>
         </w:tc>
@@ -6766,6 +6709,7 @@
     </w:tbl>
     <w:p>
       <w:r>
+        <w:lastRenderedPageBreak/>
         <w:br w:type="page"/>
       </w:r>
     </w:p>
@@ -7118,6 +7062,7 @@
               </w:numPr>
             </w:pPr>
             <w:r>
+              <w:lastRenderedPageBreak/>
               <w:t xml:space="preserve">Frontend anfrage ans Backend, die Daten für User </w:t>
             </w:r>
             <w:proofErr w:type="spellStart"/>
@@ -7173,7 +7118,6 @@
             </w:pPr>
             <w:proofErr w:type="gramStart"/>
             <w:r>
-              <w:lastRenderedPageBreak/>
               <w:t>Entwicklung  nicht</w:t>
             </w:r>
             <w:proofErr w:type="gramEnd"/>
@@ -7439,6 +7383,7 @@
     </w:p>
     <w:p>
       <w:r>
+        <w:lastRenderedPageBreak/>
         <w:t xml:space="preserve">Die Kontrollphase bestand aus manuellen Tests. </w:t>
       </w:r>
     </w:p>
@@ -7469,7 +7414,6 @@
       </w:pPr>
       <w:bookmarkStart w:id="19" w:name="_Toc130391897"/>
       <w:r>
-        <w:lastRenderedPageBreak/>
         <w:t>Ziele der Aufgabenstellung</w:t>
       </w:r>
       <w:bookmarkEnd w:id="19"/>
@@ -7522,13 +7466,7 @@
     </w:p>
     <w:p>
       <w:r>
-        <w:t>Der Zeitplan befindet sich beim Punkt «</w:t>
-      </w:r>
-      <w:r>
-        <w:t>Zeitplan</w:t>
-      </w:r>
-      <w:r>
-        <w:t xml:space="preserve">». Aus Redundanzgründen wird dieser hier nicht nochmals abgebildet. </w:t>
+        <w:t xml:space="preserve">Der Zeitplan befindet sich beim Punkt «Zeitplan». Aus Redundanzgründen wird dieser hier nicht nochmals abgebildet. </w:t>
       </w:r>
     </w:p>
     <w:p>
@@ -7682,28 +7620,12 @@
     </w:p>
     <w:p>
       <w:pPr>
-        <w:pStyle w:val="Listenabsatz"/>
-        <w:numPr>
-          <w:ilvl w:val="0"/>
-          <w:numId w:val="15"/>
-        </w:numPr>
-        <w:rPr>
-          <w:b/>
-          <w:bCs/>
-        </w:rPr>
-      </w:pPr>
-      <w:r>
-        <w:rPr>
-          <w:b/>
-          <w:bCs/>
-        </w:rPr>
+        <w:pStyle w:val="berschrift11"/>
+      </w:pPr>
+      <w:r>
         <w:t xml:space="preserve">Edit </w:t>
       </w:r>
       <w:r>
-        <w:rPr>
-          <w:b/>
-          <w:bCs/>
-        </w:rPr>
         <w:t>Meeting</w:t>
       </w:r>
     </w:p>
@@ -7849,6 +7771,7 @@
           </w:tcPr>
           <w:p>
             <w:r>
+              <w:lastRenderedPageBreak/>
               <w:t>Beschreibung</w:t>
             </w:r>
           </w:p>
@@ -8033,7 +7956,6 @@
           </w:tcPr>
           <w:p>
             <w:r>
-              <w:lastRenderedPageBreak/>
               <w:t>Erwartetes Resultat</w:t>
             </w:r>
           </w:p>
@@ -8445,6 +8367,7 @@
           </w:tcPr>
           <w:p>
             <w:r>
+              <w:lastRenderedPageBreak/>
               <w:t>Erwartetes Resultat</w:t>
             </w:r>
           </w:p>
@@ -8588,10 +8511,7 @@
               <w:t xml:space="preserve"> Termin Titel, Beschreibung und Datum </w:t>
             </w:r>
             <w:r>
-              <w:t>eingibt</w:t>
-            </w:r>
-            <w:r>
-              <w:t>, jedoch ist das Eingegebene Datum bereits vergangen</w:t>
+              <w:t>eingibt, jedoch ist das Eingegebene Datum bereits vergangen</w:t>
             </w:r>
           </w:p>
           <w:p>
@@ -8615,7 +8535,6 @@
           </w:tcPr>
           <w:p>
             <w:r>
-              <w:lastRenderedPageBreak/>
               <w:t>Erwartetes Resultat</w:t>
             </w:r>
           </w:p>
@@ -8677,10 +8596,7 @@
               <w:t xml:space="preserve">User Create </w:t>
             </w:r>
             <w:r>
-              <w:t>Meeting</w:t>
-            </w:r>
-            <w:r>
-              <w:t xml:space="preserve"> </w:t>
+              <w:t xml:space="preserve">Meeting </w:t>
             </w:r>
             <w:r>
               <w:t>Empty</w:t>
@@ -8851,16 +8767,10 @@
               <w:t xml:space="preserve">User Create </w:t>
             </w:r>
             <w:r>
-              <w:t>Meeting</w:t>
-            </w:r>
-            <w:r>
-              <w:t xml:space="preserve"> </w:t>
-            </w:r>
-            <w:r>
-              <w:t>Empty</w:t>
-            </w:r>
-            <w:r>
-              <w:t xml:space="preserve"> Description </w:t>
+              <w:t xml:space="preserve">Meeting </w:t>
+            </w:r>
+            <w:r>
+              <w:t xml:space="preserve">Empty Description </w:t>
             </w:r>
           </w:p>
         </w:tc>
@@ -8932,19 +8842,17 @@
               </w:numPr>
             </w:pPr>
             <w:r>
-              <w:t xml:space="preserve">Er wird weitergeleitet </w:t>
-            </w:r>
-            <w:r>
-              <w:t>auf eine Page,</w:t>
-            </w:r>
-            <w:r>
-              <w:t xml:space="preserve"> wo er de</w:t>
+              <w:t>Er wird weitergeleitet auf eine Page, wo er de</w:t>
             </w:r>
             <w:r>
               <w:t>n</w:t>
             </w:r>
             <w:r>
-              <w:t xml:space="preserve"> Termin Titel, Beschreibung und Datum eingeben kann</w:t>
+              <w:t xml:space="preserve"> Termin Titel, </w:t>
+            </w:r>
+            <w:r>
+              <w:lastRenderedPageBreak/>
+              <w:t>Beschreibung und Datum eingeben kann</w:t>
             </w:r>
             <w:r>
               <w:t xml:space="preserve">, </w:t>
@@ -8974,6 +8882,7 @@
           </w:tcPr>
           <w:p>
             <w:r>
+              <w:lastRenderedPageBreak/>
               <w:t>Erwartetes Resultat</w:t>
             </w:r>
           </w:p>
@@ -9187,7 +9096,6 @@
           </w:tcPr>
           <w:p>
             <w:r>
-              <w:lastRenderedPageBreak/>
               <w:t xml:space="preserve">Testfall Nr. </w:t>
             </w:r>
             <w:r>
@@ -9326,10 +9234,7 @@
               <w:t xml:space="preserve">Testfall Nr. </w:t>
             </w:r>
             <w:r>
-              <w:t>1</w:t>
-            </w:r>
-            <w:r>
-              <w:t>1</w:t>
+              <w:t>11</w:t>
             </w:r>
           </w:p>
         </w:tc>
@@ -9472,6 +9377,7 @@
               </w:numPr>
             </w:pPr>
             <w:r>
+              <w:lastRenderedPageBreak/>
               <w:t>Er füllt die Felder aus und drückt auf Bestätigen</w:t>
             </w:r>
           </w:p>
@@ -9484,6 +9390,7 @@
           </w:tcPr>
           <w:p>
             <w:r>
+              <w:lastRenderedPageBreak/>
               <w:t>Erwartetes Resultat</w:t>
             </w:r>
           </w:p>
@@ -9522,10 +9429,7 @@
               <w:t xml:space="preserve">Testfall Nr. </w:t>
             </w:r>
             <w:r>
-              <w:t>1</w:t>
-            </w:r>
-            <w:r>
-              <w:t>2</w:t>
+              <w:t>12</w:t>
             </w:r>
           </w:p>
         </w:tc>
@@ -9745,10 +9649,7 @@
               <w:t xml:space="preserve">Testfall Nr. </w:t>
             </w:r>
             <w:r>
-              <w:t>1</w:t>
-            </w:r>
-            <w:r>
-              <w:t>3</w:t>
+              <w:t>13</w:t>
             </w:r>
           </w:p>
         </w:tc>
@@ -9801,13 +9702,7 @@
             </w:r>
             <w:proofErr w:type="spellEnd"/>
             <w:r>
-              <w:t xml:space="preserve"> </w:t>
-            </w:r>
-            <w:r>
-              <w:t>löscht</w:t>
-            </w:r>
-            <w:r>
-              <w:t xml:space="preserve"> im </w:t>
+              <w:t xml:space="preserve"> löscht im </w:t>
             </w:r>
             <w:proofErr w:type="spellStart"/>
             <w:r>
@@ -9868,14 +9763,7 @@
               </w:numPr>
             </w:pPr>
             <w:r>
-              <w:lastRenderedPageBreak/>
-              <w:t xml:space="preserve">Er drückt auf den </w:t>
-            </w:r>
-            <w:r>
-              <w:t>löschen</w:t>
-            </w:r>
-            <w:r>
-              <w:t xml:space="preserve"> Button bei einem Nutzer</w:t>
+              <w:t>Er drückt auf den löschen Button bei einem Nutzer</w:t>
             </w:r>
           </w:p>
           <w:p>
@@ -9899,7 +9787,6 @@
           </w:tcPr>
           <w:p>
             <w:r>
-              <w:lastRenderedPageBreak/>
               <w:t>Erwartetes Resultat</w:t>
             </w:r>
           </w:p>
@@ -9934,10 +9821,7 @@
     </w:p>
     <w:p>
       <w:r>
-        <w:t>I</w:t>
-      </w:r>
-      <w:r>
-        <w:t>n der dritten Phase der IPERKA Projektplanungsmethode wird entschieden, welcher Lösungsweg verwendet wird. Dabei werden Lösungsvarianten verglichen und allfällige Risiken evaluiert.</w:t>
+        <w:t>In der dritten Phase der IPERKA Projektplanungsmethode wird entschieden, welcher Lösungsweg verwendet wird. Dabei werden Lösungsvarianten verglichen und allfällige Risiken evaluiert.</w:t>
       </w:r>
     </w:p>
     <w:p>
@@ -9946,51 +9830,25 @@
       </w:pPr>
       <w:bookmarkStart w:id="23" w:name="_Toc130391902"/>
       <w:r>
+        <w:lastRenderedPageBreak/>
         <w:t>Varianten</w:t>
       </w:r>
       <w:bookmarkEnd w:id="23"/>
     </w:p>
     <w:p>
       <w:r>
-        <w:t>Vor dem Anfang muss man zuerst entscheiden</w:t>
-      </w:r>
-      <w:r>
-        <w:t xml:space="preserve">, welches Framework und welche </w:t>
-      </w:r>
-      <w:r>
-        <w:t>verwendet werden soll</w:t>
-      </w:r>
-      <w:r>
-        <w:t xml:space="preserve">. </w:t>
-      </w:r>
-      <w:r>
-        <w:t xml:space="preserve">Aufgrund des kleinen Zeitfensters kam </w:t>
-      </w:r>
-      <w:r>
-        <w:t>ein komplett neues Framework und eine neue Datenbank zu verwenden</w:t>
-      </w:r>
-      <w:r>
-        <w:t xml:space="preserve"> nicht</w:t>
+        <w:t>Vor dem Anfang muss man zuerst entscheiden, welches Framework und welche verwendet werden soll. Aufgrund des kleinen Zeitfensters kam ein komplett neues Framework und eine neue Datenbank zu verwenden nicht</w:t>
       </w:r>
       <w:r>
         <w:t xml:space="preserve"> wirklich</w:t>
       </w:r>
       <w:r>
-        <w:t xml:space="preserve"> infrage.</w:t>
-      </w:r>
-      <w:r>
-        <w:t xml:space="preserve"> </w:t>
-      </w:r>
-    </w:p>
-    <w:p>
-      <w:r>
-        <w:t xml:space="preserve">Für das Frontend </w:t>
-      </w:r>
-      <w:r>
-        <w:t>gab es</w:t>
-      </w:r>
-      <w:r>
-        <w:t xml:space="preserve"> die Optionen Vue, </w:t>
+        <w:t xml:space="preserve"> infrage. </w:t>
+      </w:r>
+    </w:p>
+    <w:p>
+      <w:r>
+        <w:t xml:space="preserve">Für das Frontend gab es die Optionen Vue, </w:t>
       </w:r>
       <w:proofErr w:type="spellStart"/>
       <w:r>
@@ -10032,54 +9890,12 @@
     </w:p>
     <w:p>
       <w:r>
-        <w:t xml:space="preserve">Das Risiko mit einer SQL-Datenbank war, </w:t>
-      </w:r>
-      <w:r>
-        <w:t>dass ich bereits eine Weile nicht mehr damit gearbeitet habe</w:t>
-      </w:r>
-      <w:r>
-        <w:t xml:space="preserve"> und nicht </w:t>
-      </w:r>
-      <w:r>
-        <w:t>weiss</w:t>
-      </w:r>
-      <w:r>
-        <w:t xml:space="preserve">, wie </w:t>
-      </w:r>
-      <w:r>
-        <w:t>man es ins Projekt einbinden kann</w:t>
-      </w:r>
-      <w:r>
-        <w:t>. Es war klar das SQL jedoch eine bessere Variante für das Speichern von persönlichen Daten wäre.</w:t>
-      </w:r>
-    </w:p>
-    <w:p>
-      <w:r>
-        <w:t xml:space="preserve">Mit der MongoDB </w:t>
-      </w:r>
-      <w:r>
-        <w:t>hatte ich bereits</w:t>
-      </w:r>
-      <w:r>
-        <w:t xml:space="preserve"> Erfahrung und </w:t>
-      </w:r>
-      <w:r>
-        <w:t>wusste</w:t>
-      </w:r>
-      <w:r>
-        <w:t xml:space="preserve">, dass persönliche Daten genauso gut in einer NoSQL-DB </w:t>
-      </w:r>
-      <w:r>
-        <w:t>gespeichert werden können</w:t>
-      </w:r>
-      <w:r>
-        <w:t xml:space="preserve">. </w:t>
-      </w:r>
-      <w:r>
-        <w:t>Zudem würde mir dies wahrscheinlich Aufgrund der Erfahrung leichter fallen</w:t>
-      </w:r>
-      <w:r>
-        <w:t>.</w:t>
+        <w:t>Das Risiko mit einer SQL-Datenbank war, dass ich bereits eine Weile nicht mehr damit gearbeitet habe und nicht weiss, wie man es ins Projekt einbinden kann. Es war klar das SQL jedoch eine bessere Variante für das Speichern von persönlichen Daten wäre.</w:t>
+      </w:r>
+    </w:p>
+    <w:p>
+      <w:r>
+        <w:t>Mit der MongoDB hatte ich bereits Erfahrung und wusste, dass persönliche Daten genauso gut in einer NoSQL-DB gespeichert werden können. Zudem würde mir dies wahrscheinlich Aufgrund der Erfahrung leichter fallen.</w:t>
       </w:r>
     </w:p>
     <w:p>
@@ -10326,7 +10142,6 @@
               <w:rPr>
                 <w:b/>
                 <w:bCs/>
-                <w:sz w:val="24"/>
                 <w:szCs w:val="24"/>
               </w:rPr>
               <w:fldChar w:fldCharType="begin"/>
@@ -10342,7 +10157,6 @@
               <w:rPr>
                 <w:b/>
                 <w:bCs/>
-                <w:sz w:val="24"/>
                 <w:szCs w:val="24"/>
               </w:rPr>
               <w:fldChar w:fldCharType="separate"/>
@@ -10359,7 +10173,6 @@
               <w:rPr>
                 <w:b/>
                 <w:bCs/>
-                <w:sz w:val="24"/>
                 <w:szCs w:val="24"/>
               </w:rPr>
               <w:fldChar w:fldCharType="end"/>
@@ -10379,7 +10192,6 @@
               <w:rPr>
                 <w:b/>
                 <w:bCs/>
-                <w:sz w:val="24"/>
                 <w:szCs w:val="24"/>
               </w:rPr>
               <w:fldChar w:fldCharType="begin"/>
@@ -10395,7 +10207,6 @@
               <w:rPr>
                 <w:b/>
                 <w:bCs/>
-                <w:sz w:val="24"/>
                 <w:szCs w:val="24"/>
               </w:rPr>
               <w:fldChar w:fldCharType="separate"/>
@@ -10412,7 +10223,6 @@
               <w:rPr>
                 <w:b/>
                 <w:bCs/>
-                <w:sz w:val="24"/>
                 <w:szCs w:val="24"/>
               </w:rPr>
               <w:fldChar w:fldCharType="end"/>
@@ -10421,7 +10231,6 @@
               <w:rPr>
                 <w:b/>
                 <w:bCs/>
-                <w:sz w:val="24"/>
                 <w:szCs w:val="24"/>
               </w:rPr>
               <w:tab/>
@@ -10430,7 +10239,6 @@
               <w:rPr>
                 <w:b/>
                 <w:bCs/>
-                <w:sz w:val="24"/>
                 <w:szCs w:val="24"/>
                 <w:lang w:val="de-DE"/>
               </w:rPr>
@@ -10763,6 +10571,101 @@
     </w:lvl>
   </w:abstractNum>
   <w:abstractNum w:abstractNumId="3" w15:restartNumberingAfterBreak="0">
+    <w:nsid w:val="21F907CD"/>
+    <w:multiLevelType w:val="multilevel"/>
+    <w:tmpl w:val="08090025"/>
+    <w:lvl w:ilvl="0">
+      <w:start w:val="1"/>
+      <w:numFmt w:val="decimal"/>
+      <w:pStyle w:val="berschrift11"/>
+      <w:lvlText w:val="%1"/>
+      <w:lvlJc w:val="left"/>
+      <w:pPr>
+        <w:ind w:left="432" w:hanging="432"/>
+      </w:pPr>
+    </w:lvl>
+    <w:lvl w:ilvl="1">
+      <w:start w:val="1"/>
+      <w:numFmt w:val="decimal"/>
+      <w:pStyle w:val="berschrift21"/>
+      <w:lvlText w:val="%1.%2"/>
+      <w:lvlJc w:val="left"/>
+      <w:pPr>
+        <w:ind w:left="576" w:hanging="576"/>
+      </w:pPr>
+    </w:lvl>
+    <w:lvl w:ilvl="2">
+      <w:start w:val="1"/>
+      <w:numFmt w:val="decimal"/>
+      <w:pStyle w:val="berschrift31"/>
+      <w:lvlText w:val="%1.%2.%3"/>
+      <w:lvlJc w:val="left"/>
+      <w:pPr>
+        <w:ind w:left="720" w:hanging="720"/>
+      </w:pPr>
+    </w:lvl>
+    <w:lvl w:ilvl="3">
+      <w:start w:val="1"/>
+      <w:numFmt w:val="decimal"/>
+      <w:pStyle w:val="berschrift41"/>
+      <w:lvlText w:val="%1.%2.%3.%4"/>
+      <w:lvlJc w:val="left"/>
+      <w:pPr>
+        <w:ind w:left="864" w:hanging="864"/>
+      </w:pPr>
+    </w:lvl>
+    <w:lvl w:ilvl="4">
+      <w:start w:val="1"/>
+      <w:numFmt w:val="decimal"/>
+      <w:pStyle w:val="berschrift51"/>
+      <w:lvlText w:val="%1.%2.%3.%4.%5"/>
+      <w:lvlJc w:val="left"/>
+      <w:pPr>
+        <w:ind w:left="1008" w:hanging="1008"/>
+      </w:pPr>
+    </w:lvl>
+    <w:lvl w:ilvl="5">
+      <w:start w:val="1"/>
+      <w:numFmt w:val="decimal"/>
+      <w:pStyle w:val="berschrift61"/>
+      <w:lvlText w:val="%1.%2.%3.%4.%5.%6"/>
+      <w:lvlJc w:val="left"/>
+      <w:pPr>
+        <w:ind w:left="1152" w:hanging="1152"/>
+      </w:pPr>
+    </w:lvl>
+    <w:lvl w:ilvl="6">
+      <w:start w:val="1"/>
+      <w:numFmt w:val="decimal"/>
+      <w:pStyle w:val="berschrift71"/>
+      <w:lvlText w:val="%1.%2.%3.%4.%5.%6.%7"/>
+      <w:lvlJc w:val="left"/>
+      <w:pPr>
+        <w:ind w:left="1296" w:hanging="1296"/>
+      </w:pPr>
+    </w:lvl>
+    <w:lvl w:ilvl="7">
+      <w:start w:val="1"/>
+      <w:numFmt w:val="decimal"/>
+      <w:pStyle w:val="berschrift81"/>
+      <w:lvlText w:val="%1.%2.%3.%4.%5.%6.%7.%8"/>
+      <w:lvlJc w:val="left"/>
+      <w:pPr>
+        <w:ind w:left="1440" w:hanging="1440"/>
+      </w:pPr>
+    </w:lvl>
+    <w:lvl w:ilvl="8">
+      <w:start w:val="1"/>
+      <w:numFmt w:val="decimal"/>
+      <w:pStyle w:val="berschrift91"/>
+      <w:lvlText w:val="%1.%2.%3.%4.%5.%6.%7.%8.%9"/>
+      <w:lvlJc w:val="left"/>
+      <w:pPr>
+        <w:ind w:left="1584" w:hanging="1584"/>
+      </w:pPr>
+    </w:lvl>
+  </w:abstractNum>
+  <w:abstractNum w:abstractNumId="4" w15:restartNumberingAfterBreak="0">
     <w:nsid w:val="2CE76095"/>
     <w:multiLevelType w:val="hybridMultilevel"/>
     <w:tmpl w:val="F898AC76"/>
@@ -10875,7 +10778,7 @@
       </w:rPr>
     </w:lvl>
   </w:abstractNum>
-  <w:abstractNum w:abstractNumId="4" w15:restartNumberingAfterBreak="0">
+  <w:abstractNum w:abstractNumId="5" w15:restartNumberingAfterBreak="0">
     <w:nsid w:val="2E5A642D"/>
     <w:multiLevelType w:val="hybridMultilevel"/>
     <w:tmpl w:val="A6522DB0"/>
@@ -10988,7 +10891,7 @@
       </w:rPr>
     </w:lvl>
   </w:abstractNum>
-  <w:abstractNum w:abstractNumId="5" w15:restartNumberingAfterBreak="0">
+  <w:abstractNum w:abstractNumId="6" w15:restartNumberingAfterBreak="0">
     <w:nsid w:val="2EDC5853"/>
     <w:multiLevelType w:val="hybridMultilevel"/>
     <w:tmpl w:val="44DC1F1C"/>
@@ -11101,7 +11004,7 @@
       </w:rPr>
     </w:lvl>
   </w:abstractNum>
-  <w:abstractNum w:abstractNumId="6" w15:restartNumberingAfterBreak="0">
+  <w:abstractNum w:abstractNumId="7" w15:restartNumberingAfterBreak="0">
     <w:nsid w:val="38A54BBD"/>
     <w:multiLevelType w:val="hybridMultilevel"/>
     <w:tmpl w:val="92E4A54C"/>
@@ -11214,7 +11117,7 @@
       </w:rPr>
     </w:lvl>
   </w:abstractNum>
-  <w:abstractNum w:abstractNumId="7" w15:restartNumberingAfterBreak="0">
+  <w:abstractNum w:abstractNumId="8" w15:restartNumberingAfterBreak="0">
     <w:nsid w:val="3B47629F"/>
     <w:multiLevelType w:val="hybridMultilevel"/>
     <w:tmpl w:val="8DFECD6C"/>
@@ -11327,7 +11230,7 @@
       </w:rPr>
     </w:lvl>
   </w:abstractNum>
-  <w:abstractNum w:abstractNumId="8" w15:restartNumberingAfterBreak="0">
+  <w:abstractNum w:abstractNumId="9" w15:restartNumberingAfterBreak="0">
     <w:nsid w:val="42E34464"/>
     <w:multiLevelType w:val="hybridMultilevel"/>
     <w:tmpl w:val="77881B74"/>
@@ -11440,7 +11343,7 @@
       </w:rPr>
     </w:lvl>
   </w:abstractNum>
-  <w:abstractNum w:abstractNumId="9" w15:restartNumberingAfterBreak="0">
+  <w:abstractNum w:abstractNumId="10" w15:restartNumberingAfterBreak="0">
     <w:nsid w:val="4CC206E0"/>
     <w:multiLevelType w:val="hybridMultilevel"/>
     <w:tmpl w:val="F3746182"/>
@@ -11553,7 +11456,7 @@
       </w:rPr>
     </w:lvl>
   </w:abstractNum>
-  <w:abstractNum w:abstractNumId="10" w15:restartNumberingAfterBreak="0">
+  <w:abstractNum w:abstractNumId="11" w15:restartNumberingAfterBreak="0">
     <w:nsid w:val="4CDB2C09"/>
     <w:multiLevelType w:val="hybridMultilevel"/>
     <w:tmpl w:val="A4CE13E8"/>
@@ -11665,7 +11568,7 @@
       </w:rPr>
     </w:lvl>
   </w:abstractNum>
-  <w:abstractNum w:abstractNumId="11" w15:restartNumberingAfterBreak="0">
+  <w:abstractNum w:abstractNumId="12" w15:restartNumberingAfterBreak="0">
     <w:nsid w:val="4DD65AE8"/>
     <w:multiLevelType w:val="hybridMultilevel"/>
     <w:tmpl w:val="D4823302"/>
@@ -11754,7 +11657,7 @@
       </w:pPr>
     </w:lvl>
   </w:abstractNum>
-  <w:abstractNum w:abstractNumId="12" w15:restartNumberingAfterBreak="0">
+  <w:abstractNum w:abstractNumId="13" w15:restartNumberingAfterBreak="0">
     <w:nsid w:val="5E827E64"/>
     <w:multiLevelType w:val="hybridMultilevel"/>
     <w:tmpl w:val="48C4F2D0"/>
@@ -11867,7 +11770,7 @@
       </w:rPr>
     </w:lvl>
   </w:abstractNum>
-  <w:abstractNum w:abstractNumId="13" w15:restartNumberingAfterBreak="0">
+  <w:abstractNum w:abstractNumId="14" w15:restartNumberingAfterBreak="0">
     <w:nsid w:val="75C96CD0"/>
     <w:multiLevelType w:val="hybridMultilevel"/>
     <w:tmpl w:val="3C446216"/>
@@ -11980,7 +11883,7 @@
       </w:rPr>
     </w:lvl>
   </w:abstractNum>
-  <w:abstractNum w:abstractNumId="14" w15:restartNumberingAfterBreak="0">
+  <w:abstractNum w:abstractNumId="15" w15:restartNumberingAfterBreak="0">
     <w:nsid w:val="7E792B1E"/>
     <w:multiLevelType w:val="hybridMultilevel"/>
     <w:tmpl w:val="E520A9E4"/>
@@ -12094,49 +11997,52 @@
     </w:lvl>
   </w:abstractNum>
   <w:num w:numId="1" w16cid:durableId="760838026">
-    <w:abstractNumId w:val="4"/>
+    <w:abstractNumId w:val="5"/>
   </w:num>
   <w:num w:numId="2" w16cid:durableId="535700179">
     <w:abstractNumId w:val="2"/>
   </w:num>
   <w:num w:numId="3" w16cid:durableId="826440447">
-    <w:abstractNumId w:val="12"/>
+    <w:abstractNumId w:val="13"/>
   </w:num>
   <w:num w:numId="4" w16cid:durableId="1301112641">
-    <w:abstractNumId w:val="10"/>
+    <w:abstractNumId w:val="11"/>
   </w:num>
   <w:num w:numId="5" w16cid:durableId="607978440">
-    <w:abstractNumId w:val="5"/>
+    <w:abstractNumId w:val="6"/>
   </w:num>
   <w:num w:numId="6" w16cid:durableId="1318260770">
-    <w:abstractNumId w:val="3"/>
+    <w:abstractNumId w:val="4"/>
   </w:num>
   <w:num w:numId="7" w16cid:durableId="1638948633">
     <w:abstractNumId w:val="1"/>
   </w:num>
   <w:num w:numId="8" w16cid:durableId="501971316">
+    <w:abstractNumId w:val="15"/>
+  </w:num>
+  <w:num w:numId="9" w16cid:durableId="474835589">
+    <w:abstractNumId w:val="10"/>
+  </w:num>
+  <w:num w:numId="10" w16cid:durableId="1960455737">
     <w:abstractNumId w:val="14"/>
   </w:num>
-  <w:num w:numId="9" w16cid:durableId="474835589">
-    <w:abstractNumId w:val="9"/>
-  </w:num>
-  <w:num w:numId="10" w16cid:durableId="1960455737">
-    <w:abstractNumId w:val="13"/>
-  </w:num>
   <w:num w:numId="11" w16cid:durableId="1414012008">
-    <w:abstractNumId w:val="11"/>
+    <w:abstractNumId w:val="12"/>
   </w:num>
   <w:num w:numId="12" w16cid:durableId="1029448350">
-    <w:abstractNumId w:val="6"/>
+    <w:abstractNumId w:val="7"/>
   </w:num>
   <w:num w:numId="13" w16cid:durableId="2141340350">
-    <w:abstractNumId w:val="8"/>
+    <w:abstractNumId w:val="9"/>
   </w:num>
   <w:num w:numId="14" w16cid:durableId="399333851">
     <w:abstractNumId w:val="0"/>
   </w:num>
   <w:num w:numId="15" w16cid:durableId="2132435381">
-    <w:abstractNumId w:val="7"/>
+    <w:abstractNumId w:val="8"/>
+  </w:num>
+  <w:num w:numId="16" w16cid:durableId="1992363773">
+    <w:abstractNumId w:val="3"/>
   </w:num>
 </w:numbering>
 </file>
@@ -12539,7 +12445,9 @@
   <w:style w:type="paragraph" w:default="1" w:styleId="Standard">
     <w:name w:val="Normal"/>
     <w:qFormat/>
+    <w:rsid w:val="00137534"/>
     <w:rPr>
+      <w:sz w:val="24"/>
       <w:lang w:val="de-CH"/>
     </w:rPr>
   </w:style>
@@ -12604,7 +12512,6 @@
     <w:rPr>
       <w:rFonts w:asciiTheme="majorHAnsi" w:eastAsiaTheme="majorEastAsia" w:hAnsiTheme="majorHAnsi" w:cstheme="majorBidi"/>
       <w:color w:val="1F3763" w:themeColor="accent1" w:themeShade="7F"/>
-      <w:sz w:val="24"/>
       <w:szCs w:val="24"/>
     </w:rPr>
   </w:style>
@@ -12829,8 +12736,11 @@
     <w:autoRedefine/>
     <w:uiPriority w:val="39"/>
     <w:unhideWhenUsed/>
-    <w:rsid w:val="005A45EF"/>
+    <w:rsid w:val="000777A4"/>
     <w:pPr>
+      <w:tabs>
+        <w:tab w:val="right" w:leader="dot" w:pos="9016"/>
+      </w:tabs>
       <w:spacing w:after="100"/>
       <w:ind w:left="440"/>
     </w:pPr>
@@ -12893,6 +12803,104 @@
       <w:szCs w:val="18"/>
       <w:lang w:val="de-CH" w:eastAsia="de-DE"/>
     </w:rPr>
+  </w:style>
+  <w:style w:type="paragraph" w:customStyle="1" w:styleId="berschrift11">
+    <w:name w:val="Überschrift 11"/>
+    <w:basedOn w:val="Standard"/>
+    <w:rsid w:val="006B66F8"/>
+    <w:pPr>
+      <w:numPr>
+        <w:numId w:val="16"/>
+      </w:numPr>
+    </w:pPr>
+  </w:style>
+  <w:style w:type="paragraph" w:customStyle="1" w:styleId="berschrift21">
+    <w:name w:val="Überschrift 21"/>
+    <w:basedOn w:val="Standard"/>
+    <w:rsid w:val="006B66F8"/>
+    <w:pPr>
+      <w:numPr>
+        <w:ilvl w:val="1"/>
+        <w:numId w:val="16"/>
+      </w:numPr>
+    </w:pPr>
+  </w:style>
+  <w:style w:type="paragraph" w:customStyle="1" w:styleId="berschrift31">
+    <w:name w:val="Überschrift 31"/>
+    <w:basedOn w:val="Standard"/>
+    <w:rsid w:val="006B66F8"/>
+    <w:pPr>
+      <w:numPr>
+        <w:ilvl w:val="2"/>
+        <w:numId w:val="16"/>
+      </w:numPr>
+    </w:pPr>
+  </w:style>
+  <w:style w:type="paragraph" w:customStyle="1" w:styleId="berschrift41">
+    <w:name w:val="Überschrift 41"/>
+    <w:basedOn w:val="Standard"/>
+    <w:rsid w:val="006B66F8"/>
+    <w:pPr>
+      <w:numPr>
+        <w:ilvl w:val="3"/>
+        <w:numId w:val="16"/>
+      </w:numPr>
+    </w:pPr>
+  </w:style>
+  <w:style w:type="paragraph" w:customStyle="1" w:styleId="berschrift51">
+    <w:name w:val="Überschrift 51"/>
+    <w:basedOn w:val="Standard"/>
+    <w:rsid w:val="006B66F8"/>
+    <w:pPr>
+      <w:numPr>
+        <w:ilvl w:val="4"/>
+        <w:numId w:val="16"/>
+      </w:numPr>
+    </w:pPr>
+  </w:style>
+  <w:style w:type="paragraph" w:customStyle="1" w:styleId="berschrift61">
+    <w:name w:val="Überschrift 61"/>
+    <w:basedOn w:val="Standard"/>
+    <w:rsid w:val="006B66F8"/>
+    <w:pPr>
+      <w:numPr>
+        <w:ilvl w:val="5"/>
+        <w:numId w:val="16"/>
+      </w:numPr>
+    </w:pPr>
+  </w:style>
+  <w:style w:type="paragraph" w:customStyle="1" w:styleId="berschrift71">
+    <w:name w:val="Überschrift 71"/>
+    <w:basedOn w:val="Standard"/>
+    <w:rsid w:val="006B66F8"/>
+    <w:pPr>
+      <w:numPr>
+        <w:ilvl w:val="6"/>
+        <w:numId w:val="16"/>
+      </w:numPr>
+    </w:pPr>
+  </w:style>
+  <w:style w:type="paragraph" w:customStyle="1" w:styleId="berschrift81">
+    <w:name w:val="Überschrift 81"/>
+    <w:basedOn w:val="Standard"/>
+    <w:rsid w:val="006B66F8"/>
+    <w:pPr>
+      <w:numPr>
+        <w:ilvl w:val="7"/>
+        <w:numId w:val="16"/>
+      </w:numPr>
+    </w:pPr>
+  </w:style>
+  <w:style w:type="paragraph" w:customStyle="1" w:styleId="berschrift91">
+    <w:name w:val="Überschrift 91"/>
+    <w:basedOn w:val="Standard"/>
+    <w:rsid w:val="006B66F8"/>
+    <w:pPr>
+      <w:numPr>
+        <w:ilvl w:val="8"/>
+        <w:numId w:val="16"/>
+      </w:numPr>
+    </w:pPr>
   </w:style>
 </w:styles>
 </file>
@@ -13006,11 +13014,15 @@
     <w:rsid w:val="00170E5D"/>
     <w:rsid w:val="003535C7"/>
     <w:rsid w:val="003621F0"/>
+    <w:rsid w:val="00403F26"/>
+    <w:rsid w:val="00505F9E"/>
     <w:rsid w:val="00520F73"/>
     <w:rsid w:val="00797E4C"/>
     <w:rsid w:val="0097065B"/>
     <w:rsid w:val="00B16A67"/>
+    <w:rsid w:val="00BA2BF4"/>
     <w:rsid w:val="00F1000C"/>
+    <w:rsid w:val="00F659A8"/>
   </w:rsids>
   <m:mathPr>
     <m:mathFont m:val="Cambria Math"/>

</xml_diff>